<commit_message>
Alg - Stupid mistake and cleanup
</commit_message>
<xml_diff>
--- a/Algoritmia/pdfs/Lab3/Carla Fernández González.docx
+++ b/Algoritmia/pdfs/Lab3/Carla Fernández González.docx
@@ -4,7 +4,7 @@
   <w:body>
     <w:p>
       <w:pPr>
-        <w:pStyle w:val="Puesto"/>
+        <w:pStyle w:val="Title"/>
         <w:jc w:val="right"/>
         <w:rPr>
           <w:rFonts w:ascii="Calibri Light" w:hAnsi="Calibri Light"/>
@@ -34,7 +34,7 @@
     </w:p>
     <w:p>
       <w:pPr>
-        <w:pStyle w:val="Puesto"/>
+        <w:pStyle w:val="Title"/>
         <w:jc w:val="center"/>
         <w:rPr>
           <w:rFonts w:ascii="Calibri Light" w:hAnsi="Calibri Light"/>
@@ -48,20 +48,22 @@
           <w:noProof/>
           <w:color w:val="000000"/>
         </w:rPr>
-        <w:t xml:space="preserve">Algorithmics: </w:t>
+        <w:t>Divide A</w:t>
       </w:r>
+      <w:bookmarkStart w:id="0" w:name="_GoBack"/>
+      <w:bookmarkEnd w:id="0"/>
       <w:r>
         <w:rPr>
           <w:rFonts w:ascii="Calibri Light" w:hAnsi="Calibri Light"/>
           <w:noProof/>
           <w:color w:val="000000"/>
         </w:rPr>
-        <w:t>Sorting algorithms</w:t>
+        <w:t>nd Conquer</w:t>
       </w:r>
     </w:p>
     <w:p>
       <w:pPr>
-        <w:pStyle w:val="Ttulo1"/>
+        <w:pStyle w:val="Heading1"/>
         <w:numPr>
           <w:ilvl w:val="0"/>
           <w:numId w:val="0"/>
@@ -124,14 +126,7 @@
           <w:i/>
           <w:sz w:val="28"/>
         </w:rPr>
-        <w:t xml:space="preserve">Note: </w:t>
-      </w:r>
-      <w:r>
-        <w:rPr>
-          <w:i/>
-          <w:sz w:val="28"/>
-        </w:rPr>
-        <w:t>times in the g</w:t>
+        <w:t>Note: times in the g</w:t>
       </w:r>
       <w:r>
         <w:rPr>
@@ -196,7 +191,7 @@
       <w:r>
         <w:rPr>
           <w:noProof/>
-          <w:lang w:val="es-ES" w:eastAsia="es-ES"/>
+          <w:lang w:eastAsia="en-US"/>
         </w:rPr>
         <w:drawing>
           <wp:inline distT="0" distB="0" distL="0" distR="0" wp14:anchorId="28DB8E22" wp14:editId="0B5815CF">
@@ -232,13 +227,7 @@
         <w:rPr>
           <w:sz w:val="28"/>
         </w:rPr>
-        <w:t>We can see that, logically, the bubble algorithm perform</w:t>
-      </w:r>
-      <w:r>
-        <w:rPr>
-          <w:sz w:val="28"/>
-        </w:rPr>
-        <w:t xml:space="preserve">s </w:t>
+        <w:t xml:space="preserve">We can see that, logically, the bubble algorithm performs </w:t>
       </w:r>
       <w:r>
         <w:rPr>
@@ -333,21 +322,7 @@
         <w:rPr>
           <w:sz w:val="28"/>
         </w:rPr>
-        <w:t xml:space="preserve">As for the inverse and the random sorts, I cannot explain why sorting an inversely sorted vector is faster than a vector with random numbers. An inversely sorted vector should be the worst case scenario, requiring one interchange for every number on the vector minus one (that is, </w:t>
-      </w:r>
-      <w:proofErr w:type="spellStart"/>
-      <w:r>
-        <w:rPr>
-          <w:sz w:val="28"/>
-        </w:rPr>
-        <w:t>i</w:t>
-      </w:r>
-      <w:proofErr w:type="spellEnd"/>
-      <w:r>
-        <w:rPr>
-          <w:sz w:val="28"/>
-        </w:rPr>
-        <w:t xml:space="preserve"> – 1 interchanges). A randomly sorted vector should not have to reach that number of interchanges because probably not every number would need replacing.</w:t>
+        <w:t>As for the inverse and the random sorts, I cannot explain why sorting an inversely sorted vector is faster than a vector with random numbers. An inversely sorted vector should be the worst case scenario, requiring one interchange for every number on the vector minus one (that is, i – 1 interchanges). A randomly sorted vector should not have to reach that number of interchanges because probably not every number would need replacing.</w:t>
       </w:r>
     </w:p>
     <w:p>
@@ -361,13 +336,7 @@
         <w:rPr>
           <w:sz w:val="28"/>
         </w:rPr>
-        <w:t xml:space="preserve">In conclusion, we can see that the complexity for all the different types of sorting is the same, </w:t>
-      </w:r>
-      <w:r>
-        <w:rPr>
-          <w:sz w:val="28"/>
-        </w:rPr>
-        <w:t>O (n</w:t>
+        <w:t>In conclusion, we can see that the complexity for all the different types of sorting is the same, O (n</w:t>
       </w:r>
       <w:r>
         <w:rPr>
@@ -406,15 +375,7 @@
           <w:sz w:val="28"/>
           <w:u w:val="single"/>
         </w:rPr>
-        <w:t>Insertion</w:t>
-      </w:r>
-      <w:r>
-        <w:rPr>
-          <w:b/>
-          <w:sz w:val="28"/>
-          <w:u w:val="single"/>
-        </w:rPr>
-        <w:t xml:space="preserve"> algorithm:</w:t>
+        <w:t>Insertion algorithm:</w:t>
       </w:r>
     </w:p>
     <w:p>
@@ -427,7 +388,7 @@
       <w:r>
         <w:rPr>
           <w:noProof/>
-          <w:lang w:val="es-ES" w:eastAsia="es-ES"/>
+          <w:lang w:eastAsia="en-US"/>
         </w:rPr>
         <w:drawing>
           <wp:inline distT="0" distB="0" distL="0" distR="0" wp14:anchorId="3CE2BFA2" wp14:editId="1A0BD06B">
@@ -470,13 +431,7 @@
         <w:rPr>
           <w:sz w:val="28"/>
         </w:rPr>
-        <w:t xml:space="preserve">Having that into account, we can see how, as expected, the best case scenario, which is the sorted vector, performed the best among the three options. In fact, it has an O (n) while the others have an </w:t>
-      </w:r>
-      <w:r>
-        <w:rPr>
-          <w:sz w:val="28"/>
-        </w:rPr>
-        <w:t>O (n</w:t>
+        <w:t>Having that into account, we can see how, as expected, the best case scenario, which is the sorted vector, performed the best among the three options. In fact, it has an O (n) while the others have an O (n</w:t>
       </w:r>
       <w:r>
         <w:rPr>
@@ -515,15 +470,7 @@
           <w:sz w:val="28"/>
           <w:u w:val="single"/>
         </w:rPr>
-        <w:t>Selection</w:t>
-      </w:r>
-      <w:r>
-        <w:rPr>
-          <w:b/>
-          <w:sz w:val="28"/>
-          <w:u w:val="single"/>
-        </w:rPr>
-        <w:t xml:space="preserve"> algorithm:</w:t>
+        <w:t>Selection algorithm:</w:t>
       </w:r>
     </w:p>
     <w:p>
@@ -536,7 +483,7 @@
       <w:r>
         <w:rPr>
           <w:noProof/>
-          <w:lang w:val="es-ES" w:eastAsia="es-ES"/>
+          <w:lang w:eastAsia="en-US"/>
         </w:rPr>
         <w:drawing>
           <wp:inline distT="0" distB="0" distL="0" distR="0" wp14:anchorId="4668EAC2" wp14:editId="398878A5">
@@ -573,13 +520,7 @@
           <w:sz w:val="28"/>
         </w:rPr>
         <w:lastRenderedPageBreak/>
-        <w:t xml:space="preserve">The selection algorithm also behaved as predicted. We can appreciate that in every case, the complexity we reached was </w:t>
-      </w:r>
-      <w:r>
-        <w:rPr>
-          <w:sz w:val="28"/>
-        </w:rPr>
-        <w:t>O (n</w:t>
+        <w:t>The selection algorithm also behaved as predicted. We can appreciate that in every case, the complexity we reached was O (n</w:t>
       </w:r>
       <w:r>
         <w:rPr>
@@ -592,41 +533,7 @@
         <w:rPr>
           <w:sz w:val="28"/>
         </w:rPr>
-        <w:t>)</w:t>
-      </w:r>
-      <w:r>
-        <w:rPr>
-          <w:sz w:val="28"/>
-        </w:rPr>
-        <w:t xml:space="preserve">. This is because, independently of the sorting of the vector, the algorithm needs to traverse it and call a </w:t>
-      </w:r>
-      <w:proofErr w:type="spellStart"/>
-      <w:proofErr w:type="gramStart"/>
-      <w:r>
-        <w:rPr>
-          <w:sz w:val="28"/>
-        </w:rPr>
-        <w:t>findMinPos</w:t>
-      </w:r>
-      <w:proofErr w:type="spellEnd"/>
-      <w:r>
-        <w:rPr>
-          <w:sz w:val="28"/>
-        </w:rPr>
-        <w:t>(</w:t>
-      </w:r>
-      <w:proofErr w:type="gramEnd"/>
-      <w:r>
-        <w:rPr>
-          <w:sz w:val="28"/>
-        </w:rPr>
-        <w:t xml:space="preserve">) method, which has an O (n) complexity. That means we will always perform O (n) * O (n) = </w:t>
-      </w:r>
-      <w:r>
-        <w:rPr>
-          <w:sz w:val="28"/>
-        </w:rPr>
-        <w:t>O (n</w:t>
+        <w:t>). This is because, independently of the sorting of the vector, the algorithm needs to traverse it and call a findMinPos() method, which has an O (n) complexity. That means we will always perform O (n) * O (n) = O (n</w:t>
       </w:r>
       <w:r>
         <w:rPr>
@@ -639,13 +546,7 @@
         <w:rPr>
           <w:sz w:val="28"/>
         </w:rPr>
-        <w:t>)</w:t>
-      </w:r>
-      <w:r>
-        <w:rPr>
-          <w:sz w:val="28"/>
-        </w:rPr>
-        <w:t>.</w:t>
+        <w:t>).</w:t>
       </w:r>
     </w:p>
     <w:p>
@@ -659,21 +560,7 @@
         <w:rPr>
           <w:sz w:val="28"/>
         </w:rPr>
-        <w:t xml:space="preserve">Apart from this, we appreciate that the worst case scenario performs way worse than the average and best case scenarios (which are pretty similar among themselves). One reason for this could be that the </w:t>
-      </w:r>
-      <w:proofErr w:type="spellStart"/>
-      <w:r>
-        <w:rPr>
-          <w:sz w:val="28"/>
-        </w:rPr>
-        <w:t>findMinPos</w:t>
-      </w:r>
-      <w:proofErr w:type="spellEnd"/>
-      <w:r>
-        <w:rPr>
-          <w:sz w:val="28"/>
-        </w:rPr>
-        <w:t xml:space="preserve">() method needs to iterate first until the last positions to find the minimum elements when the vector is inversely sorted, thus consuming more time than it would if the minimum element were, for example, in the middle of the vector. </w:t>
+        <w:t xml:space="preserve">Apart from this, we appreciate that the worst case scenario performs way worse than the average and best case scenarios (which are pretty similar among themselves). One reason for this could be that the findMinPos() method needs to iterate first until the last positions to find the minimum elements when the vector is inversely sorted, thus consuming more time than it would if the minimum element were, for example, in the middle of the vector. </w:t>
       </w:r>
     </w:p>
     <w:p>
@@ -699,15 +586,7 @@
           <w:sz w:val="28"/>
           <w:u w:val="single"/>
         </w:rPr>
-        <w:t>Quicksort</w:t>
-      </w:r>
-      <w:r>
-        <w:rPr>
-          <w:b/>
-          <w:sz w:val="28"/>
-          <w:u w:val="single"/>
-        </w:rPr>
-        <w:t xml:space="preserve"> algorithm:</w:t>
+        <w:t>Quicksort algorithm:</w:t>
       </w:r>
     </w:p>
     <w:p>
@@ -720,7 +599,7 @@
       <w:r>
         <w:rPr>
           <w:noProof/>
-          <w:lang w:val="es-ES" w:eastAsia="es-ES"/>
+          <w:lang w:eastAsia="en-US"/>
         </w:rPr>
         <w:drawing>
           <wp:inline distT="0" distB="0" distL="0" distR="0" wp14:anchorId="112D371B" wp14:editId="0573C8EF">
@@ -749,21 +628,7 @@
           <w:sz w:val="28"/>
         </w:rPr>
         <w:lastRenderedPageBreak/>
-        <w:t xml:space="preserve">For the quicksort algorithm we chose the central element as a pivot. In the graph we can see that the sorted and inversely sorted times are almost the same. This is because we are actually picking the same element both times! In this cases, we don’t care that they are sorted ascendingly (“sorted”) or </w:t>
-      </w:r>
-      <w:proofErr w:type="spellStart"/>
-      <w:r>
-        <w:rPr>
-          <w:sz w:val="28"/>
-        </w:rPr>
-        <w:t>descendingly</w:t>
-      </w:r>
-      <w:proofErr w:type="spellEnd"/>
-      <w:r>
-        <w:rPr>
-          <w:sz w:val="28"/>
-        </w:rPr>
-        <w:t xml:space="preserve"> (“inversely sorted”), the central value will be exactly the same. </w:t>
+        <w:t xml:space="preserve">For the quicksort algorithm we chose the central element as a pivot. In the graph we can see that the sorted and inversely sorted times are almost the same. This is because we are actually picking the same element both times! In this cases, we don’t care that they are sorted ascendingly (“sorted”) or descendingly (“inversely sorted”), the central value will be exactly the same. </w:t>
       </w:r>
     </w:p>
     <w:p>
@@ -795,13 +660,7 @@
         <w:rPr>
           <w:sz w:val="28"/>
         </w:rPr>
-        <w:t xml:space="preserve">and did not result in a tree, but in a list of numbers resulting in an </w:t>
-      </w:r>
-      <w:r>
-        <w:rPr>
-          <w:sz w:val="28"/>
-        </w:rPr>
-        <w:t>O (n</w:t>
+        <w:t>and did not result in a tree, but in a list of numbers resulting in an O (n</w:t>
       </w:r>
       <w:r>
         <w:rPr>
@@ -918,8 +777,6 @@
           <w:sz w:val="28"/>
         </w:rPr>
       </w:pPr>
-      <w:bookmarkStart w:id="0" w:name="_GoBack"/>
-      <w:bookmarkEnd w:id="0"/>
       <w:r>
         <w:rPr>
           <w:sz w:val="28"/>
@@ -946,7 +803,7 @@
     <w:lvl w:ilvl="0">
       <w:start w:val="1"/>
       <w:numFmt w:val="decimal"/>
-      <w:pStyle w:val="Ttulo1"/>
+      <w:pStyle w:val="Heading1"/>
       <w:lvlText w:val="%1"/>
       <w:lvlJc w:val="left"/>
       <w:pPr>
@@ -956,7 +813,7 @@
     <w:lvl w:ilvl="1">
       <w:start w:val="1"/>
       <w:numFmt w:val="decimal"/>
-      <w:pStyle w:val="Ttulo2"/>
+      <w:pStyle w:val="Heading2"/>
       <w:lvlText w:val="%1.%2"/>
       <w:lvlJc w:val="left"/>
       <w:pPr>
@@ -966,7 +823,7 @@
     <w:lvl w:ilvl="2">
       <w:start w:val="1"/>
       <w:numFmt w:val="decimal"/>
-      <w:pStyle w:val="Ttulo3"/>
+      <w:pStyle w:val="Heading3"/>
       <w:lvlText w:val="%1.%2.%3"/>
       <w:lvlJc w:val="left"/>
       <w:pPr>
@@ -976,7 +833,7 @@
     <w:lvl w:ilvl="3">
       <w:start w:val="1"/>
       <w:numFmt w:val="decimal"/>
-      <w:pStyle w:val="Ttulo4"/>
+      <w:pStyle w:val="Heading4"/>
       <w:lvlText w:val="%1.%2.%3.%4"/>
       <w:lvlJc w:val="left"/>
       <w:pPr>
@@ -986,7 +843,7 @@
     <w:lvl w:ilvl="4">
       <w:start w:val="1"/>
       <w:numFmt w:val="decimal"/>
-      <w:pStyle w:val="Ttulo5"/>
+      <w:pStyle w:val="Heading5"/>
       <w:lvlText w:val="%1.%2.%3.%4.%5"/>
       <w:lvlJc w:val="left"/>
       <w:pPr>
@@ -996,7 +853,7 @@
     <w:lvl w:ilvl="5">
       <w:start w:val="1"/>
       <w:numFmt w:val="decimal"/>
-      <w:pStyle w:val="Ttulo6"/>
+      <w:pStyle w:val="Heading6"/>
       <w:lvlText w:val="%1.%2.%3.%4.%5.%6"/>
       <w:lvlJc w:val="left"/>
       <w:pPr>
@@ -1006,7 +863,7 @@
     <w:lvl w:ilvl="6">
       <w:start w:val="1"/>
       <w:numFmt w:val="decimal"/>
-      <w:pStyle w:val="Ttulo7"/>
+      <w:pStyle w:val="Heading7"/>
       <w:lvlText w:val="%1.%2.%3.%4.%5.%6.%7"/>
       <w:lvlJc w:val="left"/>
       <w:pPr>
@@ -1016,7 +873,7 @@
     <w:lvl w:ilvl="7">
       <w:start w:val="1"/>
       <w:numFmt w:val="decimal"/>
-      <w:pStyle w:val="Ttulo8"/>
+      <w:pStyle w:val="Heading8"/>
       <w:lvlText w:val="%1.%2.%3.%4.%5.%6.%7.%8"/>
       <w:lvlJc w:val="left"/>
       <w:pPr>
@@ -1026,7 +883,7 @@
     <w:lvl w:ilvl="8">
       <w:start w:val="1"/>
       <w:numFmt w:val="decimal"/>
-      <w:pStyle w:val="Ttulo9"/>
+      <w:pStyle w:val="Heading9"/>
       <w:lvlText w:val="%1.%2.%3.%4.%5.%6.%7.%8.%9"/>
       <w:lvlJc w:val="left"/>
       <w:pPr>
@@ -1586,11 +1443,11 @@
     <w:name w:val="Normal"/>
     <w:qFormat/>
   </w:style>
-  <w:style w:type="paragraph" w:styleId="Ttulo1">
+  <w:style w:type="paragraph" w:styleId="Heading1">
     <w:name w:val="heading 1"/>
     <w:basedOn w:val="Normal"/>
     <w:next w:val="Normal"/>
-    <w:link w:val="Ttulo1Car"/>
+    <w:link w:val="Heading1Char"/>
     <w:uiPriority w:val="9"/>
     <w:qFormat/>
     <w:pPr>
@@ -1615,11 +1472,11 @@
       <w:szCs w:val="36"/>
     </w:rPr>
   </w:style>
-  <w:style w:type="paragraph" w:styleId="Ttulo2">
+  <w:style w:type="paragraph" w:styleId="Heading2">
     <w:name w:val="heading 2"/>
     <w:basedOn w:val="Normal"/>
     <w:next w:val="Normal"/>
-    <w:link w:val="Ttulo2Car"/>
+    <w:link w:val="Heading2Char"/>
     <w:uiPriority w:val="9"/>
     <w:semiHidden/>
     <w:unhideWhenUsed/>
@@ -1644,11 +1501,11 @@
       <w:szCs w:val="28"/>
     </w:rPr>
   </w:style>
-  <w:style w:type="paragraph" w:styleId="Ttulo3">
+  <w:style w:type="paragraph" w:styleId="Heading3">
     <w:name w:val="heading 3"/>
     <w:basedOn w:val="Normal"/>
     <w:next w:val="Normal"/>
-    <w:link w:val="Ttulo3Car"/>
+    <w:link w:val="Heading3Char"/>
     <w:uiPriority w:val="9"/>
     <w:semiHidden/>
     <w:unhideWhenUsed/>
@@ -1670,11 +1527,11 @@
       <w:color w:val="000000" w:themeColor="text1"/>
     </w:rPr>
   </w:style>
-  <w:style w:type="paragraph" w:styleId="Ttulo4">
+  <w:style w:type="paragraph" w:styleId="Heading4">
     <w:name w:val="heading 4"/>
     <w:basedOn w:val="Normal"/>
     <w:next w:val="Normal"/>
-    <w:link w:val="Ttulo4Car"/>
+    <w:link w:val="Heading4Char"/>
     <w:uiPriority w:val="9"/>
     <w:semiHidden/>
     <w:unhideWhenUsed/>
@@ -1698,11 +1555,11 @@
       <w:color w:val="000000" w:themeColor="text1"/>
     </w:rPr>
   </w:style>
-  <w:style w:type="paragraph" w:styleId="Ttulo5">
+  <w:style w:type="paragraph" w:styleId="Heading5">
     <w:name w:val="heading 5"/>
     <w:basedOn w:val="Normal"/>
     <w:next w:val="Normal"/>
-    <w:link w:val="Ttulo5Car"/>
+    <w:link w:val="Heading5Char"/>
     <w:uiPriority w:val="9"/>
     <w:semiHidden/>
     <w:unhideWhenUsed/>
@@ -1722,11 +1579,11 @@
       <w:color w:val="252525" w:themeColor="text2" w:themeShade="BF"/>
     </w:rPr>
   </w:style>
-  <w:style w:type="paragraph" w:styleId="Ttulo6">
+  <w:style w:type="paragraph" w:styleId="Heading6">
     <w:name w:val="heading 6"/>
     <w:basedOn w:val="Normal"/>
     <w:next w:val="Normal"/>
-    <w:link w:val="Ttulo6Car"/>
+    <w:link w:val="Heading6Char"/>
     <w:uiPriority w:val="9"/>
     <w:semiHidden/>
     <w:unhideWhenUsed/>
@@ -1748,11 +1605,11 @@
       <w:color w:val="252525" w:themeColor="text2" w:themeShade="BF"/>
     </w:rPr>
   </w:style>
-  <w:style w:type="paragraph" w:styleId="Ttulo7">
+  <w:style w:type="paragraph" w:styleId="Heading7">
     <w:name w:val="heading 7"/>
     <w:basedOn w:val="Normal"/>
     <w:next w:val="Normal"/>
-    <w:link w:val="Ttulo7Car"/>
+    <w:link w:val="Heading7Char"/>
     <w:uiPriority w:val="9"/>
     <w:semiHidden/>
     <w:unhideWhenUsed/>
@@ -1774,11 +1631,11 @@
       <w:color w:val="404040" w:themeColor="text1" w:themeTint="BF"/>
     </w:rPr>
   </w:style>
-  <w:style w:type="paragraph" w:styleId="Ttulo8">
+  <w:style w:type="paragraph" w:styleId="Heading8">
     <w:name w:val="heading 8"/>
     <w:basedOn w:val="Normal"/>
     <w:next w:val="Normal"/>
-    <w:link w:val="Ttulo8Car"/>
+    <w:link w:val="Heading8Char"/>
     <w:uiPriority w:val="9"/>
     <w:semiHidden/>
     <w:unhideWhenUsed/>
@@ -1800,11 +1657,11 @@
       <w:szCs w:val="20"/>
     </w:rPr>
   </w:style>
-  <w:style w:type="paragraph" w:styleId="Ttulo9">
+  <w:style w:type="paragraph" w:styleId="Heading9">
     <w:name w:val="heading 9"/>
     <w:basedOn w:val="Normal"/>
     <w:next w:val="Normal"/>
-    <w:link w:val="Ttulo9Car"/>
+    <w:link w:val="Heading9Char"/>
     <w:uiPriority w:val="9"/>
     <w:semiHidden/>
     <w:unhideWhenUsed/>
@@ -1828,13 +1685,13 @@
       <w:szCs w:val="20"/>
     </w:rPr>
   </w:style>
-  <w:style w:type="character" w:default="1" w:styleId="Fuentedeprrafopredeter">
+  <w:style w:type="character" w:default="1" w:styleId="DefaultParagraphFont">
     <w:name w:val="Default Paragraph Font"/>
     <w:uiPriority w:val="1"/>
     <w:semiHidden/>
     <w:unhideWhenUsed/>
   </w:style>
-  <w:style w:type="table" w:default="1" w:styleId="Tablanormal">
+  <w:style w:type="table" w:default="1" w:styleId="TableNormal">
     <w:name w:val="Normal Table"/>
     <w:uiPriority w:val="99"/>
     <w:semiHidden/>
@@ -1849,17 +1706,17 @@
       </w:tblCellMar>
     </w:tblPr>
   </w:style>
-  <w:style w:type="numbering" w:default="1" w:styleId="Sinlista">
+  <w:style w:type="numbering" w:default="1" w:styleId="NoList">
     <w:name w:val="No List"/>
     <w:uiPriority w:val="99"/>
     <w:semiHidden/>
     <w:unhideWhenUsed/>
   </w:style>
-  <w:style w:type="paragraph" w:styleId="Puesto">
+  <w:style w:type="paragraph" w:styleId="Title">
     <w:name w:val="Title"/>
     <w:basedOn w:val="Normal"/>
     <w:next w:val="Normal"/>
-    <w:link w:val="PuestoCar"/>
+    <w:link w:val="TitleChar"/>
     <w:uiPriority w:val="10"/>
     <w:qFormat/>
     <w:pPr>
@@ -1873,10 +1730,10 @@
       <w:szCs w:val="56"/>
     </w:rPr>
   </w:style>
-  <w:style w:type="character" w:customStyle="1" w:styleId="PuestoCar">
-    <w:name w:val="Puesto Car"/>
-    <w:basedOn w:val="Fuentedeprrafopredeter"/>
-    <w:link w:val="Puesto"/>
+  <w:style w:type="character" w:customStyle="1" w:styleId="TitleChar">
+    <w:name w:val="Title Char"/>
+    <w:basedOn w:val="DefaultParagraphFont"/>
+    <w:link w:val="Title"/>
     <w:uiPriority w:val="10"/>
     <w:rPr>
       <w:rFonts w:asciiTheme="majorHAnsi" w:eastAsiaTheme="majorEastAsia" w:hAnsiTheme="majorHAnsi" w:cstheme="majorBidi"/>
@@ -1885,11 +1742,11 @@
       <w:szCs w:val="56"/>
     </w:rPr>
   </w:style>
-  <w:style w:type="paragraph" w:styleId="Subttulo">
+  <w:style w:type="paragraph" w:styleId="Subtitle">
     <w:name w:val="Subtitle"/>
     <w:basedOn w:val="Normal"/>
     <w:next w:val="Normal"/>
-    <w:link w:val="SubttuloCar"/>
+    <w:link w:val="SubtitleChar"/>
     <w:uiPriority w:val="11"/>
     <w:qFormat/>
     <w:pPr>
@@ -1902,20 +1759,20 @@
       <w:spacing w:val="10"/>
     </w:rPr>
   </w:style>
-  <w:style w:type="character" w:customStyle="1" w:styleId="SubttuloCar">
-    <w:name w:val="Subtítulo Car"/>
-    <w:basedOn w:val="Fuentedeprrafopredeter"/>
-    <w:link w:val="Subttulo"/>
+  <w:style w:type="character" w:customStyle="1" w:styleId="SubtitleChar">
+    <w:name w:val="Subtitle Char"/>
+    <w:basedOn w:val="DefaultParagraphFont"/>
+    <w:link w:val="Subtitle"/>
     <w:uiPriority w:val="11"/>
     <w:rPr>
       <w:color w:val="5A5A5A" w:themeColor="text1" w:themeTint="A5"/>
       <w:spacing w:val="10"/>
     </w:rPr>
   </w:style>
-  <w:style w:type="character" w:customStyle="1" w:styleId="Ttulo1Car">
-    <w:name w:val="Título 1 Car"/>
-    <w:basedOn w:val="Fuentedeprrafopredeter"/>
-    <w:link w:val="Ttulo1"/>
+  <w:style w:type="character" w:customStyle="1" w:styleId="Heading1Char">
+    <w:name w:val="Heading 1 Char"/>
+    <w:basedOn w:val="DefaultParagraphFont"/>
+    <w:link w:val="Heading1"/>
     <w:uiPriority w:val="9"/>
     <w:rPr>
       <w:rFonts w:asciiTheme="majorHAnsi" w:eastAsiaTheme="majorEastAsia" w:hAnsiTheme="majorHAnsi" w:cstheme="majorBidi"/>
@@ -1927,10 +1784,10 @@
       <w:szCs w:val="36"/>
     </w:rPr>
   </w:style>
-  <w:style w:type="character" w:customStyle="1" w:styleId="Ttulo2Car">
-    <w:name w:val="Título 2 Car"/>
-    <w:basedOn w:val="Fuentedeprrafopredeter"/>
-    <w:link w:val="Ttulo2"/>
+  <w:style w:type="character" w:customStyle="1" w:styleId="Heading2Char">
+    <w:name w:val="Heading 2 Char"/>
+    <w:basedOn w:val="DefaultParagraphFont"/>
+    <w:link w:val="Heading2"/>
     <w:uiPriority w:val="9"/>
     <w:semiHidden/>
     <w:rPr>
@@ -1943,10 +1800,10 @@
       <w:szCs w:val="28"/>
     </w:rPr>
   </w:style>
-  <w:style w:type="character" w:customStyle="1" w:styleId="Ttulo3Car">
-    <w:name w:val="Título 3 Car"/>
-    <w:basedOn w:val="Fuentedeprrafopredeter"/>
-    <w:link w:val="Ttulo3"/>
+  <w:style w:type="character" w:customStyle="1" w:styleId="Heading3Char">
+    <w:name w:val="Heading 3 Char"/>
+    <w:basedOn w:val="DefaultParagraphFont"/>
+    <w:link w:val="Heading3"/>
     <w:uiPriority w:val="9"/>
     <w:semiHidden/>
     <w:rPr>
@@ -1956,10 +1813,10 @@
       <w:color w:val="000000" w:themeColor="text1"/>
     </w:rPr>
   </w:style>
-  <w:style w:type="character" w:customStyle="1" w:styleId="Ttulo4Car">
-    <w:name w:val="Título 4 Car"/>
-    <w:basedOn w:val="Fuentedeprrafopredeter"/>
-    <w:link w:val="Ttulo4"/>
+  <w:style w:type="character" w:customStyle="1" w:styleId="Heading4Char">
+    <w:name w:val="Heading 4 Char"/>
+    <w:basedOn w:val="DefaultParagraphFont"/>
+    <w:link w:val="Heading4"/>
     <w:uiPriority w:val="9"/>
     <w:semiHidden/>
     <w:rPr>
@@ -1971,10 +1828,10 @@
       <w:color w:val="000000" w:themeColor="text1"/>
     </w:rPr>
   </w:style>
-  <w:style w:type="character" w:customStyle="1" w:styleId="Ttulo5Car">
-    <w:name w:val="Título 5 Car"/>
-    <w:basedOn w:val="Fuentedeprrafopredeter"/>
-    <w:link w:val="Ttulo5"/>
+  <w:style w:type="character" w:customStyle="1" w:styleId="Heading5Char">
+    <w:name w:val="Heading 5 Char"/>
+    <w:basedOn w:val="DefaultParagraphFont"/>
+    <w:link w:val="Heading5"/>
     <w:uiPriority w:val="9"/>
     <w:semiHidden/>
     <w:rPr>
@@ -1982,10 +1839,10 @@
       <w:color w:val="252525" w:themeColor="text2" w:themeShade="BF"/>
     </w:rPr>
   </w:style>
-  <w:style w:type="character" w:customStyle="1" w:styleId="Ttulo6Car">
-    <w:name w:val="Título 6 Car"/>
-    <w:basedOn w:val="Fuentedeprrafopredeter"/>
-    <w:link w:val="Ttulo6"/>
+  <w:style w:type="character" w:customStyle="1" w:styleId="Heading6Char">
+    <w:name w:val="Heading 6 Char"/>
+    <w:basedOn w:val="DefaultParagraphFont"/>
+    <w:link w:val="Heading6"/>
     <w:uiPriority w:val="9"/>
     <w:semiHidden/>
     <w:rPr>
@@ -1995,10 +1852,10 @@
       <w:color w:val="252525" w:themeColor="text2" w:themeShade="BF"/>
     </w:rPr>
   </w:style>
-  <w:style w:type="character" w:customStyle="1" w:styleId="Ttulo7Car">
-    <w:name w:val="Título 7 Car"/>
-    <w:basedOn w:val="Fuentedeprrafopredeter"/>
-    <w:link w:val="Ttulo7"/>
+  <w:style w:type="character" w:customStyle="1" w:styleId="Heading7Char">
+    <w:name w:val="Heading 7 Char"/>
+    <w:basedOn w:val="DefaultParagraphFont"/>
+    <w:link w:val="Heading7"/>
     <w:uiPriority w:val="9"/>
     <w:semiHidden/>
     <w:rPr>
@@ -2008,10 +1865,10 @@
       <w:color w:val="404040" w:themeColor="text1" w:themeTint="BF"/>
     </w:rPr>
   </w:style>
-  <w:style w:type="character" w:customStyle="1" w:styleId="Ttulo8Car">
-    <w:name w:val="Título 8 Car"/>
-    <w:basedOn w:val="Fuentedeprrafopredeter"/>
-    <w:link w:val="Ttulo8"/>
+  <w:style w:type="character" w:customStyle="1" w:styleId="Heading8Char">
+    <w:name w:val="Heading 8 Char"/>
+    <w:basedOn w:val="DefaultParagraphFont"/>
+    <w:link w:val="Heading8"/>
     <w:uiPriority w:val="9"/>
     <w:semiHidden/>
     <w:rPr>
@@ -2021,10 +1878,10 @@
       <w:szCs w:val="20"/>
     </w:rPr>
   </w:style>
-  <w:style w:type="character" w:customStyle="1" w:styleId="Ttulo9Car">
-    <w:name w:val="Título 9 Car"/>
-    <w:basedOn w:val="Fuentedeprrafopredeter"/>
-    <w:link w:val="Ttulo9"/>
+  <w:style w:type="character" w:customStyle="1" w:styleId="Heading9Char">
+    <w:name w:val="Heading 9 Char"/>
+    <w:basedOn w:val="DefaultParagraphFont"/>
+    <w:link w:val="Heading9"/>
     <w:uiPriority w:val="9"/>
     <w:semiHidden/>
     <w:rPr>
@@ -2036,9 +1893,9 @@
       <w:szCs w:val="20"/>
     </w:rPr>
   </w:style>
-  <w:style w:type="character" w:styleId="nfasissutil">
+  <w:style w:type="character" w:styleId="SubtleEmphasis">
     <w:name w:val="Subtle Emphasis"/>
-    <w:basedOn w:val="Fuentedeprrafopredeter"/>
+    <w:basedOn w:val="DefaultParagraphFont"/>
     <w:uiPriority w:val="19"/>
     <w:qFormat/>
     <w:rPr>
@@ -2047,9 +1904,9 @@
       <w:color w:val="404040" w:themeColor="text1" w:themeTint="BF"/>
     </w:rPr>
   </w:style>
-  <w:style w:type="character" w:styleId="nfasis">
+  <w:style w:type="character" w:styleId="Emphasis">
     <w:name w:val="Emphasis"/>
-    <w:basedOn w:val="Fuentedeprrafopredeter"/>
+    <w:basedOn w:val="DefaultParagraphFont"/>
     <w:uiPriority w:val="20"/>
     <w:qFormat/>
     <w:rPr>
@@ -2058,9 +1915,9 @@
       <w:color w:val="auto"/>
     </w:rPr>
   </w:style>
-  <w:style w:type="character" w:styleId="nfasisintenso">
+  <w:style w:type="character" w:styleId="IntenseEmphasis">
     <w:name w:val="Intense Emphasis"/>
-    <w:basedOn w:val="Fuentedeprrafopredeter"/>
+    <w:basedOn w:val="DefaultParagraphFont"/>
     <w:uiPriority w:val="21"/>
     <w:qFormat/>
     <w:rPr>
@@ -2071,9 +1928,9 @@
       <w:caps/>
     </w:rPr>
   </w:style>
-  <w:style w:type="character" w:styleId="Textoennegrita">
+  <w:style w:type="character" w:styleId="Strong">
     <w:name w:val="Strong"/>
-    <w:basedOn w:val="Fuentedeprrafopredeter"/>
+    <w:basedOn w:val="DefaultParagraphFont"/>
     <w:uiPriority w:val="22"/>
     <w:qFormat/>
     <w:rPr>
@@ -2082,11 +1939,11 @@
       <w:color w:val="000000" w:themeColor="text1"/>
     </w:rPr>
   </w:style>
-  <w:style w:type="paragraph" w:styleId="Cita">
+  <w:style w:type="paragraph" w:styleId="Quote">
     <w:name w:val="Quote"/>
     <w:basedOn w:val="Normal"/>
     <w:next w:val="Normal"/>
-    <w:link w:val="CitaCar"/>
+    <w:link w:val="QuoteChar"/>
     <w:uiPriority w:val="29"/>
     <w:qFormat/>
     <w:pPr>
@@ -2099,10 +1956,10 @@
       <w:color w:val="000000" w:themeColor="text1"/>
     </w:rPr>
   </w:style>
-  <w:style w:type="character" w:customStyle="1" w:styleId="CitaCar">
-    <w:name w:val="Cita Car"/>
-    <w:basedOn w:val="Fuentedeprrafopredeter"/>
-    <w:link w:val="Cita"/>
+  <w:style w:type="character" w:customStyle="1" w:styleId="QuoteChar">
+    <w:name w:val="Quote Char"/>
+    <w:basedOn w:val="DefaultParagraphFont"/>
+    <w:link w:val="Quote"/>
     <w:uiPriority w:val="29"/>
     <w:rPr>
       <w:i/>
@@ -2110,11 +1967,11 @@
       <w:color w:val="000000" w:themeColor="text1"/>
     </w:rPr>
   </w:style>
-  <w:style w:type="paragraph" w:styleId="Citadestacada">
+  <w:style w:type="paragraph" w:styleId="IntenseQuote">
     <w:name w:val="Intense Quote"/>
     <w:basedOn w:val="Normal"/>
     <w:next w:val="Normal"/>
-    <w:link w:val="CitadestacadaCar"/>
+    <w:link w:val="IntenseQuoteChar"/>
     <w:uiPriority w:val="30"/>
     <w:qFormat/>
     <w:pPr>
@@ -2131,19 +1988,19 @@
       <w:color w:val="000000" w:themeColor="text1"/>
     </w:rPr>
   </w:style>
-  <w:style w:type="character" w:customStyle="1" w:styleId="CitadestacadaCar">
-    <w:name w:val="Cita destacada Car"/>
-    <w:basedOn w:val="Fuentedeprrafopredeter"/>
-    <w:link w:val="Citadestacada"/>
+  <w:style w:type="character" w:customStyle="1" w:styleId="IntenseQuoteChar">
+    <w:name w:val="Intense Quote Char"/>
+    <w:basedOn w:val="DefaultParagraphFont"/>
+    <w:link w:val="IntenseQuote"/>
     <w:uiPriority w:val="30"/>
     <w:rPr>
       <w:color w:val="000000" w:themeColor="text1"/>
       <w:shd w:val="clear" w:color="auto" w:fill="F2F2F2" w:themeFill="background1" w:themeFillShade="F2"/>
     </w:rPr>
   </w:style>
-  <w:style w:type="character" w:styleId="Referenciasutil">
+  <w:style w:type="character" w:styleId="SubtleReference">
     <w:name w:val="Subtle Reference"/>
-    <w:basedOn w:val="Fuentedeprrafopredeter"/>
+    <w:basedOn w:val="DefaultParagraphFont"/>
     <w:uiPriority w:val="31"/>
     <w:qFormat/>
     <w:rPr>
@@ -2152,9 +2009,9 @@
       <w:u w:val="single" w:color="7F7F7F" w:themeColor="text1" w:themeTint="80"/>
     </w:rPr>
   </w:style>
-  <w:style w:type="character" w:styleId="Referenciaintensa">
+  <w:style w:type="character" w:styleId="IntenseReference">
     <w:name w:val="Intense Reference"/>
-    <w:basedOn w:val="Fuentedeprrafopredeter"/>
+    <w:basedOn w:val="DefaultParagraphFont"/>
     <w:uiPriority w:val="32"/>
     <w:qFormat/>
     <w:rPr>
@@ -2164,9 +2021,9 @@
       <w:u w:val="single"/>
     </w:rPr>
   </w:style>
-  <w:style w:type="character" w:styleId="Ttulodellibro">
+  <w:style w:type="character" w:styleId="BookTitle">
     <w:name w:val="Book Title"/>
-    <w:basedOn w:val="Fuentedeprrafopredeter"/>
+    <w:basedOn w:val="DefaultParagraphFont"/>
     <w:uiPriority w:val="33"/>
     <w:qFormat/>
     <w:rPr>
@@ -2176,7 +2033,7 @@
       <w:spacing w:val="5"/>
     </w:rPr>
   </w:style>
-  <w:style w:type="paragraph" w:styleId="Descripcin">
+  <w:style w:type="paragraph" w:styleId="Caption">
     <w:name w:val="caption"/>
     <w:basedOn w:val="Normal"/>
     <w:next w:val="Normal"/>
@@ -2195,9 +2052,9 @@
       <w:szCs w:val="18"/>
     </w:rPr>
   </w:style>
-  <w:style w:type="paragraph" w:styleId="TtulodeTDC">
+  <w:style w:type="paragraph" w:styleId="TOCHeading">
     <w:name w:val="TOC Heading"/>
-    <w:basedOn w:val="Ttulo1"/>
+    <w:basedOn w:val="Heading1"/>
     <w:next w:val="Normal"/>
     <w:uiPriority w:val="39"/>
     <w:semiHidden/>
@@ -2207,7 +2064,7 @@
       <w:outlineLvl w:val="9"/>
     </w:pPr>
   </w:style>
-  <w:style w:type="paragraph" w:styleId="Sinespaciado">
+  <w:style w:type="paragraph" w:styleId="NoSpacing">
     <w:name w:val="No Spacing"/>
     <w:uiPriority w:val="1"/>
     <w:qFormat/>
@@ -2215,7 +2072,7 @@
       <w:spacing w:after="0" w:line="240" w:lineRule="auto"/>
     </w:pPr>
   </w:style>
-  <w:style w:type="paragraph" w:styleId="Prrafodelista">
+  <w:style w:type="paragraph" w:styleId="ListParagraph">
     <w:name w:val="List Paragraph"/>
     <w:basedOn w:val="Normal"/>
     <w:uiPriority w:val="34"/>
@@ -2225,10 +2082,10 @@
       <w:contextualSpacing/>
     </w:pPr>
   </w:style>
-  <w:style w:type="paragraph" w:styleId="Textodeglobo">
+  <w:style w:type="paragraph" w:styleId="BalloonText">
     <w:name w:val="Balloon Text"/>
     <w:basedOn w:val="Normal"/>
-    <w:link w:val="TextodegloboCar"/>
+    <w:link w:val="BalloonTextChar"/>
     <w:uiPriority w:val="99"/>
     <w:semiHidden/>
     <w:unhideWhenUsed/>
@@ -2242,10 +2099,10 @@
       <w:szCs w:val="18"/>
     </w:rPr>
   </w:style>
-  <w:style w:type="character" w:customStyle="1" w:styleId="TextodegloboCar">
-    <w:name w:val="Texto de globo Car"/>
-    <w:basedOn w:val="Fuentedeprrafopredeter"/>
-    <w:link w:val="Textodeglobo"/>
+  <w:style w:type="character" w:customStyle="1" w:styleId="BalloonTextChar">
+    <w:name w:val="Balloon Text Char"/>
+    <w:basedOn w:val="DefaultParagraphFont"/>
+    <w:link w:val="BalloonText"/>
     <w:uiPriority w:val="99"/>
     <w:semiHidden/>
     <w:rsid w:val="00D57A0B"/>
@@ -2261,7 +2118,7 @@
 <file path=word/charts/chart1.xml><?xml version="1.0" encoding="utf-8"?>
 <c:chartSpace xmlns:c="http://schemas.openxmlformats.org/drawingml/2006/chart" xmlns:a="http://schemas.openxmlformats.org/drawingml/2006/main" xmlns:r="http://schemas.openxmlformats.org/officeDocument/2006/relationships">
   <c:date1904 val="0"/>
-  <c:lang val="es-ES"/>
+  <c:lang val="en-US"/>
   <c:roundedCorners val="0"/>
   <mc:AlternateContent xmlns:mc="http://schemas.openxmlformats.org/markup-compatibility/2006">
     <mc:Choice xmlns:c14="http://schemas.microsoft.com/office/drawing/2007/8/2/chart" Requires="c14">
@@ -2634,11 +2491,11 @@
           <c:showPercent val="0"/>
           <c:showBubbleSize val="0"/>
         </c:dLbls>
-        <c:axId val="-1414638432"/>
-        <c:axId val="-1414637888"/>
+        <c:axId val="1917064016"/>
+        <c:axId val="1917060208"/>
       </c:scatterChart>
       <c:valAx>
-        <c:axId val="-1414638432"/>
+        <c:axId val="1917064016"/>
         <c:scaling>
           <c:orientation val="minMax"/>
         </c:scaling>
@@ -2692,15 +2549,15 @@
                 <a:cs typeface="+mn-cs"/>
               </a:defRPr>
             </a:pPr>
-            <a:endParaRPr lang="es-ES"/>
+            <a:endParaRPr lang="en-US"/>
           </a:p>
         </c:txPr>
-        <c:crossAx val="-1414637888"/>
+        <c:crossAx val="1917060208"/>
         <c:crosses val="autoZero"/>
         <c:crossBetween val="midCat"/>
       </c:valAx>
       <c:valAx>
-        <c:axId val="-1414637888"/>
+        <c:axId val="1917060208"/>
         <c:scaling>
           <c:orientation val="minMax"/>
         </c:scaling>
@@ -2754,10 +2611,10 @@
                 <a:cs typeface="+mn-cs"/>
               </a:defRPr>
             </a:pPr>
-            <a:endParaRPr lang="es-ES"/>
+            <a:endParaRPr lang="en-US"/>
           </a:p>
         </c:txPr>
-        <c:crossAx val="-1414638432"/>
+        <c:crossAx val="1917064016"/>
         <c:crosses val="autoZero"/>
         <c:crossBetween val="midCat"/>
       </c:valAx>
@@ -2796,7 +2653,7 @@
               <a:cs typeface="+mn-cs"/>
             </a:defRPr>
           </a:pPr>
-          <a:endParaRPr lang="es-ES"/>
+          <a:endParaRPr lang="en-US"/>
         </a:p>
       </c:txPr>
     </c:legend>
@@ -2826,7 +2683,7 @@
       <a:pPr>
         <a:defRPr/>
       </a:pPr>
-      <a:endParaRPr lang="es-ES"/>
+      <a:endParaRPr lang="en-US"/>
     </a:p>
   </c:txPr>
   <c:externalData r:id="rId3">
@@ -2838,7 +2695,7 @@
 <file path=word/charts/chart2.xml><?xml version="1.0" encoding="utf-8"?>
 <c:chartSpace xmlns:c="http://schemas.openxmlformats.org/drawingml/2006/chart" xmlns:a="http://schemas.openxmlformats.org/drawingml/2006/main" xmlns:r="http://schemas.openxmlformats.org/officeDocument/2006/relationships">
   <c:date1904 val="0"/>
-  <c:lang val="es-ES"/>
+  <c:lang val="en-US"/>
   <c:roundedCorners val="0"/>
   <mc:AlternateContent xmlns:mc="http://schemas.openxmlformats.org/markup-compatibility/2006">
     <mc:Choice xmlns:c14="http://schemas.microsoft.com/office/drawing/2007/8/2/chart" Requires="c14">
@@ -3249,11 +3106,11 @@
           <c:showPercent val="0"/>
           <c:showBubbleSize val="0"/>
         </c:dLbls>
-        <c:axId val="-1414639520"/>
-        <c:axId val="-1477449424"/>
+        <c:axId val="1917060752"/>
+        <c:axId val="1917061840"/>
       </c:scatterChart>
       <c:valAx>
-        <c:axId val="-1414639520"/>
+        <c:axId val="1917060752"/>
         <c:scaling>
           <c:orientation val="minMax"/>
         </c:scaling>
@@ -3307,15 +3164,15 @@
                 <a:cs typeface="+mn-cs"/>
               </a:defRPr>
             </a:pPr>
-            <a:endParaRPr lang="es-ES"/>
+            <a:endParaRPr lang="en-US"/>
           </a:p>
         </c:txPr>
-        <c:crossAx val="-1477449424"/>
+        <c:crossAx val="1917061840"/>
         <c:crosses val="autoZero"/>
         <c:crossBetween val="midCat"/>
       </c:valAx>
       <c:valAx>
-        <c:axId val="-1477449424"/>
+        <c:axId val="1917061840"/>
         <c:scaling>
           <c:orientation val="minMax"/>
           <c:max val="90000000"/>
@@ -3371,10 +3228,10 @@
                 <a:cs typeface="+mn-cs"/>
               </a:defRPr>
             </a:pPr>
-            <a:endParaRPr lang="es-ES"/>
+            <a:endParaRPr lang="en-US"/>
           </a:p>
         </c:txPr>
-        <c:crossAx val="-1414639520"/>
+        <c:crossAx val="1917060752"/>
         <c:crosses val="autoZero"/>
         <c:crossBetween val="midCat"/>
       </c:valAx>
@@ -3413,7 +3270,7 @@
               <a:cs typeface="+mn-cs"/>
             </a:defRPr>
           </a:pPr>
-          <a:endParaRPr lang="es-ES"/>
+          <a:endParaRPr lang="en-US"/>
         </a:p>
       </c:txPr>
     </c:legend>
@@ -3443,7 +3300,7 @@
       <a:pPr>
         <a:defRPr/>
       </a:pPr>
-      <a:endParaRPr lang="es-ES"/>
+      <a:endParaRPr lang="en-US"/>
     </a:p>
   </c:txPr>
   <c:externalData r:id="rId3">
@@ -3455,7 +3312,7 @@
 <file path=word/charts/chart3.xml><?xml version="1.0" encoding="utf-8"?>
 <c:chartSpace xmlns:c="http://schemas.openxmlformats.org/drawingml/2006/chart" xmlns:a="http://schemas.openxmlformats.org/drawingml/2006/main" xmlns:r="http://schemas.openxmlformats.org/officeDocument/2006/relationships">
   <c:date1904 val="0"/>
-  <c:lang val="es-ES"/>
+  <c:lang val="en-US"/>
   <c:roundedCorners val="0"/>
   <mc:AlternateContent xmlns:mc="http://schemas.openxmlformats.org/markup-compatibility/2006">
     <mc:Choice xmlns:c14="http://schemas.microsoft.com/office/drawing/2007/8/2/chart" Requires="c14">
@@ -3846,11 +3703,11 @@
           <c:showPercent val="0"/>
           <c:showBubbleSize val="0"/>
         </c:dLbls>
-        <c:axId val="-1411825312"/>
-        <c:axId val="-1411824768"/>
+        <c:axId val="1917082864"/>
+        <c:axId val="1917081232"/>
       </c:scatterChart>
       <c:valAx>
-        <c:axId val="-1411825312"/>
+        <c:axId val="1917082864"/>
         <c:scaling>
           <c:orientation val="minMax"/>
         </c:scaling>
@@ -3904,15 +3761,15 @@
                 <a:cs typeface="+mn-cs"/>
               </a:defRPr>
             </a:pPr>
-            <a:endParaRPr lang="es-ES"/>
+            <a:endParaRPr lang="en-US"/>
           </a:p>
         </c:txPr>
-        <c:crossAx val="-1411824768"/>
+        <c:crossAx val="1917081232"/>
         <c:crosses val="autoZero"/>
         <c:crossBetween val="midCat"/>
       </c:valAx>
       <c:valAx>
-        <c:axId val="-1411824768"/>
+        <c:axId val="1917081232"/>
         <c:scaling>
           <c:orientation val="minMax"/>
         </c:scaling>
@@ -3966,10 +3823,10 @@
                 <a:cs typeface="+mn-cs"/>
               </a:defRPr>
             </a:pPr>
-            <a:endParaRPr lang="es-ES"/>
+            <a:endParaRPr lang="en-US"/>
           </a:p>
         </c:txPr>
-        <c:crossAx val="-1411825312"/>
+        <c:crossAx val="1917082864"/>
         <c:crosses val="autoZero"/>
         <c:crossBetween val="midCat"/>
       </c:valAx>
@@ -4008,7 +3865,7 @@
               <a:cs typeface="+mn-cs"/>
             </a:defRPr>
           </a:pPr>
-          <a:endParaRPr lang="es-ES"/>
+          <a:endParaRPr lang="en-US"/>
         </a:p>
       </c:txPr>
     </c:legend>
@@ -4038,7 +3895,7 @@
       <a:pPr>
         <a:defRPr/>
       </a:pPr>
-      <a:endParaRPr lang="es-ES"/>
+      <a:endParaRPr lang="en-US"/>
     </a:p>
   </c:txPr>
   <c:externalData r:id="rId3">
@@ -4050,7 +3907,7 @@
 <file path=word/charts/chart4.xml><?xml version="1.0" encoding="utf-8"?>
 <c:chartSpace xmlns:c="http://schemas.openxmlformats.org/drawingml/2006/chart" xmlns:a="http://schemas.openxmlformats.org/drawingml/2006/main" xmlns:r="http://schemas.openxmlformats.org/officeDocument/2006/relationships">
   <c:date1904 val="0"/>
-  <c:lang val="es-ES"/>
+  <c:lang val="en-US"/>
   <c:roundedCorners val="0"/>
   <mc:AlternateContent xmlns:mc="http://schemas.openxmlformats.org/markup-compatibility/2006">
     <mc:Choice xmlns:c14="http://schemas.microsoft.com/office/drawing/2007/8/2/chart" Requires="c14">
@@ -4459,11 +4316,11 @@
           <c:showPercent val="0"/>
           <c:showBubbleSize val="0"/>
         </c:dLbls>
-        <c:axId val="-1411823680"/>
-        <c:axId val="-1411823136"/>
+        <c:axId val="1920059696"/>
+        <c:axId val="1920061872"/>
       </c:scatterChart>
       <c:valAx>
-        <c:axId val="-1411823680"/>
+        <c:axId val="1920059696"/>
         <c:scaling>
           <c:orientation val="minMax"/>
         </c:scaling>
@@ -4517,15 +4374,15 @@
                 <a:cs typeface="+mn-cs"/>
               </a:defRPr>
             </a:pPr>
-            <a:endParaRPr lang="es-ES"/>
+            <a:endParaRPr lang="en-US"/>
           </a:p>
         </c:txPr>
-        <c:crossAx val="-1411823136"/>
+        <c:crossAx val="1920061872"/>
         <c:crosses val="autoZero"/>
         <c:crossBetween val="midCat"/>
       </c:valAx>
       <c:valAx>
-        <c:axId val="-1411823136"/>
+        <c:axId val="1920061872"/>
         <c:scaling>
           <c:orientation val="minMax"/>
         </c:scaling>
@@ -4579,10 +4436,10 @@
                 <a:cs typeface="+mn-cs"/>
               </a:defRPr>
             </a:pPr>
-            <a:endParaRPr lang="es-ES"/>
+            <a:endParaRPr lang="en-US"/>
           </a:p>
         </c:txPr>
-        <c:crossAx val="-1411823680"/>
+        <c:crossAx val="1920059696"/>
         <c:crosses val="autoZero"/>
         <c:crossBetween val="midCat"/>
       </c:valAx>
@@ -4621,7 +4478,7 @@
               <a:cs typeface="+mn-cs"/>
             </a:defRPr>
           </a:pPr>
-          <a:endParaRPr lang="es-ES"/>
+          <a:endParaRPr lang="en-US"/>
         </a:p>
       </c:txPr>
     </c:legend>
@@ -4651,7 +4508,7 @@
       <a:pPr>
         <a:defRPr/>
       </a:pPr>
-      <a:endParaRPr lang="es-ES"/>
+      <a:endParaRPr lang="en-US"/>
     </a:p>
   </c:txPr>
   <c:externalData r:id="rId3">
@@ -7167,7 +7024,7 @@
 </file>
 
 <file path=customXml/itemProps2.xml><?xml version="1.0" encoding="utf-8"?>
-<ds:datastoreItem xmlns:ds="http://schemas.openxmlformats.org/officeDocument/2006/customXml" ds:itemID="{D954F05C-DE56-4F2D-AFF4-3739C69AA916}">
+<ds:datastoreItem xmlns:ds="http://schemas.openxmlformats.org/officeDocument/2006/customXml" ds:itemID="{94EBDC58-4926-4297-9120-5DED072A0FA9}">
   <ds:schemaRefs>
     <ds:schemaRef ds:uri="http://schemas.openxmlformats.org/officeDocument/2006/bibliography"/>
   </ds:schemaRefs>

</xml_diff>